<commit_message>
toevoegen scaling in verslag
</commit_message>
<xml_diff>
--- a/Verslag Project Musti Groep TIAO2.docx
+++ b/Verslag Project Musti Groep TIAO2.docx
@@ -118,14 +118,8 @@
       <w:pPr>
         <w:spacing w:after="0"/>
         <w:ind w:left="1440" w:firstLine="720"/>
-        <w:rPr>
-          <w:lang w:val="en-US"/>
-        </w:rPr>
-      </w:pPr>
-      <w:r>
-        <w:rPr>
-          <w:lang w:val="en-US"/>
-        </w:rPr>
+      </w:pPr>
+      <w:r>
         <w:t>- Berthold Dewaele</w:t>
       </w:r>
     </w:p>
@@ -133,14 +127,8 @@
       <w:pPr>
         <w:spacing w:after="0"/>
         <w:ind w:left="1440" w:firstLine="720"/>
-        <w:rPr>
-          <w:lang w:val="en-US"/>
-        </w:rPr>
-      </w:pPr>
-      <w:r>
-        <w:rPr>
-          <w:lang w:val="en-US"/>
-        </w:rPr>
+      </w:pPr>
+      <w:r>
         <w:t>- Tomas Boone</w:t>
       </w:r>
     </w:p>
@@ -148,14 +136,8 @@
       <w:pPr>
         <w:spacing w:after="0"/>
         <w:ind w:left="1440" w:firstLine="720"/>
-        <w:rPr>
-          <w:lang w:val="en-US"/>
-        </w:rPr>
-      </w:pPr>
-      <w:r>
-        <w:rPr>
-          <w:lang w:val="en-US"/>
-        </w:rPr>
+      </w:pPr>
+      <w:r>
         <w:t>- Wesley Maebe</w:t>
       </w:r>
     </w:p>
@@ -379,6 +361,26 @@
           <w:lang w:val="nl-BE"/>
         </w:rPr>
         <w:t xml:space="preserve"> array en op basis daarvan werd het dataframe aangemaakt. Daarna werd de data opgesplitst in een test-set en een trainings-set.</w:t>
+      </w:r>
+      <w:r>
+        <w:rPr>
+          <w:lang w:val="nl-BE"/>
+        </w:rPr>
+        <w:t xml:space="preserve"> We passen ‘</w:t>
+      </w:r>
+      <w:proofErr w:type="spellStart"/>
+      <w:r>
+        <w:rPr>
+          <w:lang w:val="nl-BE"/>
+        </w:rPr>
+        <w:t>scaling</w:t>
+      </w:r>
+      <w:proofErr w:type="spellEnd"/>
+      <w:r>
+        <w:rPr>
+          <w:lang w:val="nl-BE"/>
+        </w:rPr>
+        <w:t>’ toe op de dataset omdat de geselecteerde modellen beter presteren met geschaalde data.</w:t>
       </w:r>
     </w:p>
     <w:p>
@@ -1183,7 +1185,7 @@
         <w:rFonts w:asciiTheme="minorHAnsi" w:eastAsiaTheme="minorHAnsi" w:hAnsiTheme="minorHAnsi" w:cstheme="minorBidi"/>
         <w:sz w:val="22"/>
         <w:szCs w:val="22"/>
-        <w:lang w:eastAsia="en-US" w:bidi="ar-SA"/>
+        <w:lang w:val="en-US" w:eastAsia="en-US" w:bidi="ar-SA"/>
       </w:rPr>
     </w:rPrDefault>
     <w:pPrDefault>

</xml_diff>